<commit_message>
modifiado documento de apuntes
</commit_message>
<xml_diff>
--- a/ruta para subir pagina web al servidor github.docx
+++ b/ruta para subir pagina web al servidor github.docx
@@ -49,9 +49,17 @@
           <w:noProof/>
         </w:rPr>
         <w:drawing>
-          <wp:inline distT="0" distB="0" distL="0" distR="0" wp14:anchorId="43B33D8F" wp14:editId="122F0BB7">
+          <wp:anchor distT="0" distB="0" distL="114300" distR="114300" simplePos="0" relativeHeight="251658240" behindDoc="0" locked="0" layoutInCell="1" allowOverlap="1" wp14:anchorId="43B33D8F" wp14:editId="67C86F3B">
+            <wp:simplePos x="1076325" y="1466850"/>
+            <wp:positionH relativeFrom="column">
+              <wp:align>left</wp:align>
+            </wp:positionH>
+            <wp:positionV relativeFrom="paragraph">
+              <wp:align>top</wp:align>
+            </wp:positionV>
             <wp:extent cx="5400040" cy="2599055"/>
             <wp:effectExtent l="0" t="0" r="0" b="0"/>
+            <wp:wrapSquare wrapText="bothSides"/>
             <wp:docPr id="1" name="Imagen 1"/>
             <wp:cNvGraphicFramePr>
               <a:graphicFrameLocks xmlns:a="http://schemas.openxmlformats.org/drawingml/2006/main" noChangeAspect="1"/>
@@ -64,7 +72,13 @@
                     <pic:cNvPicPr/>
                   </pic:nvPicPr>
                   <pic:blipFill>
-                    <a:blip r:embed="rId4"/>
+                    <a:blip r:embed="rId4">
+                      <a:extLst>
+                        <a:ext uri="{28A0092B-C50C-407E-A947-70E740481C1C}">
+                          <a14:useLocalDpi xmlns:a14="http://schemas.microsoft.com/office/drawing/2010/main" val="0"/>
+                        </a:ext>
+                      </a:extLst>
+                    </a:blip>
                     <a:stretch>
                       <a:fillRect/>
                     </a:stretch>
@@ -81,10 +95,55 @@
                 </pic:pic>
               </a:graphicData>
             </a:graphic>
+          </wp:anchor>
+        </w:drawing>
+      </w:r>
+      <w:r>
+        <w:br w:type="textWrapping" w:clear="all"/>
+      </w:r>
+      <w:r>
+        <w:rPr>
+          <w:noProof/>
+        </w:rPr>
+        <w:drawing>
+          <wp:inline distT="0" distB="0" distL="0" distR="0" wp14:anchorId="72CF1499" wp14:editId="10E79B07">
+            <wp:extent cx="5400040" cy="1703705"/>
+            <wp:effectExtent l="0" t="0" r="0" b="0"/>
+            <wp:docPr id="2" name="Imagen 2"/>
+            <wp:cNvGraphicFramePr>
+              <a:graphicFrameLocks xmlns:a="http://schemas.openxmlformats.org/drawingml/2006/main" noChangeAspect="1"/>
+            </wp:cNvGraphicFramePr>
+            <a:graphic xmlns:a="http://schemas.openxmlformats.org/drawingml/2006/main">
+              <a:graphicData uri="http://schemas.openxmlformats.org/drawingml/2006/picture">
+                <pic:pic xmlns:pic="http://schemas.openxmlformats.org/drawingml/2006/picture">
+                  <pic:nvPicPr>
+                    <pic:cNvPr id="1" name=""/>
+                    <pic:cNvPicPr/>
+                  </pic:nvPicPr>
+                  <pic:blipFill>
+                    <a:blip r:embed="rId5"/>
+                    <a:stretch>
+                      <a:fillRect/>
+                    </a:stretch>
+                  </pic:blipFill>
+                  <pic:spPr>
+                    <a:xfrm>
+                      <a:off x="0" y="0"/>
+                      <a:ext cx="5400040" cy="1703705"/>
+                    </a:xfrm>
+                    <a:prstGeom prst="rect">
+                      <a:avLst/>
+                    </a:prstGeom>
+                  </pic:spPr>
+                </pic:pic>
+              </a:graphicData>
+            </a:graphic>
           </wp:inline>
         </w:drawing>
       </w:r>
     </w:p>
+    <w:p/>
+    <w:p/>
     <w:sectPr>
       <w:pgSz w:w="11906" w:h="16838"/>
       <w:pgMar w:top="1417" w:right="1701" w:bottom="1417" w:left="1701" w:header="708" w:footer="708" w:gutter="0"/>

</xml_diff>